<commit_message>
- operation feature and test added
</commit_message>
<xml_diff>
--- a/Custom List Class Project - Planning.docx
+++ b/Custom List Class Project - Planning.docx
@@ -1,6 +1,6 @@
 
 <file path=word/document.xml><?xml version="1.0" encoding="utf-8"?>
-<w:document xmlns:wpc="http://schemas.microsoft.com/office/word/2010/wordprocessingCanvas" xmlns:cx="http://schemas.microsoft.com/office/drawing/2014/chartex" xmlns:cx1="http://schemas.microsoft.com/office/drawing/2015/9/8/chartex" xmlns:cx2="http://schemas.microsoft.com/office/drawing/2015/10/21/chartex" xmlns:cx3="http://schemas.microsoft.com/office/drawing/2016/5/9/chartex" xmlns:cx4="http://schemas.microsoft.com/office/drawing/2016/5/10/chartex" xmlns:cx5="http://schemas.microsoft.com/office/drawing/2016/5/11/chartex" xmlns:mc="http://schemas.openxmlformats.org/markup-compatibility/2006" xmlns:o="urn:schemas-microsoft-com:office:office" xmlns:r="http://schemas.openxmlformats.org/officeDocument/2006/relationships" xmlns:m="http://schemas.openxmlformats.org/officeDocument/2006/math" xmlns:v="urn:schemas-microsoft-com:vml" xmlns:wp14="http://schemas.microsoft.com/office/word/2010/wordprocessingDrawing" xmlns:wp="http://schemas.openxmlformats.org/drawingml/2006/wordprocessingDrawing" xmlns:w10="urn:schemas-microsoft-com:office:word" xmlns:w="http://schemas.openxmlformats.org/wordprocessingml/2006/main" xmlns:w14="http://schemas.microsoft.com/office/word/2010/wordml" xmlns:w15="http://schemas.microsoft.com/office/word/2012/wordml" xmlns:w16se="http://schemas.microsoft.com/office/word/2015/wordml/symex" xmlns:wpg="http://schemas.microsoft.com/office/word/2010/wordprocessingGroup" xmlns:wpi="http://schemas.microsoft.com/office/word/2010/wordprocessingInk" xmlns:wne="http://schemas.microsoft.com/office/word/2006/wordml" xmlns:wps="http://schemas.microsoft.com/office/word/2010/wordprocessingShape" mc:Ignorable="w14 w15 w16se wp14">
+<w:document xmlns:wpc="http://schemas.microsoft.com/office/word/2010/wordprocessingCanvas" xmlns:cx="http://schemas.microsoft.com/office/drawing/2014/chartex" xmlns:cx1="http://schemas.microsoft.com/office/drawing/2015/9/8/chartex" xmlns:cx2="http://schemas.microsoft.com/office/drawing/2015/10/21/chartex" xmlns:cx3="http://schemas.microsoft.com/office/drawing/2016/5/9/chartex" xmlns:cx4="http://schemas.microsoft.com/office/drawing/2016/5/10/chartex" xmlns:cx5="http://schemas.microsoft.com/office/drawing/2016/5/11/chartex" xmlns:cx6="http://schemas.microsoft.com/office/drawing/2016/5/12/chartex" xmlns:cx7="http://schemas.microsoft.com/office/drawing/2016/5/13/chartex" xmlns:cx8="http://schemas.microsoft.com/office/drawing/2016/5/14/chartex" xmlns:mc="http://schemas.openxmlformats.org/markup-compatibility/2006" xmlns:aink="http://schemas.microsoft.com/office/drawing/2016/ink" xmlns:am3d="http://schemas.microsoft.com/office/drawing/2017/model3d" xmlns:o="urn:schemas-microsoft-com:office:office" xmlns:r="http://schemas.openxmlformats.org/officeDocument/2006/relationships" xmlns:m="http://schemas.openxmlformats.org/officeDocument/2006/math" xmlns:v="urn:schemas-microsoft-com:vml" xmlns:wp14="http://schemas.microsoft.com/office/word/2010/wordprocessingDrawing" xmlns:wp="http://schemas.openxmlformats.org/drawingml/2006/wordprocessingDrawing" xmlns:w10="urn:schemas-microsoft-com:office:word" xmlns:w="http://schemas.openxmlformats.org/wordprocessingml/2006/main" xmlns:w14="http://schemas.microsoft.com/office/word/2010/wordml" xmlns:w15="http://schemas.microsoft.com/office/word/2012/wordml" xmlns:w16cid="http://schemas.microsoft.com/office/word/2016/wordml/cid" xmlns:w16se="http://schemas.microsoft.com/office/word/2015/wordml/symex" xmlns:wpg="http://schemas.microsoft.com/office/word/2010/wordprocessingGroup" xmlns:wpi="http://schemas.microsoft.com/office/word/2010/wordprocessingInk" xmlns:wne="http://schemas.microsoft.com/office/word/2006/wordml" xmlns:wps="http://schemas.microsoft.com/office/word/2010/wordprocessingShape" mc:Ignorable="w14 w15 w16se w16cid wp14">
   <w:body>
     <w:p>
       <w:pPr>
@@ -43,8 +43,53 @@
       <w:r>
         <w:rPr>
           <w:b/>
-        </w:rPr>
-        <w:t>Requirement 1</w:t>
+          <w:strike/>
+        </w:rPr>
+        <w:t>Requirement 1.</w:t>
+      </w:r>
+      <w:r>
+        <w:t xml:space="preserve">  </w:t>
+      </w:r>
+      <w:r>
+        <w:t>(10 points): As a developer, I want to use a custom-built list class that stores its values in an array, so that I can store any data type in my collection.</w:t>
+      </w:r>
+    </w:p>
+    <w:p>
+      <w:r>
+        <w:rPr>
+          <w:b/>
+          <w:strike/>
+        </w:rPr>
+        <w:t>Requirement 2.</w:t>
+      </w:r>
+      <w:r>
+        <w:t xml:space="preserve">  </w:t>
+      </w:r>
+      <w:r>
+        <w:t>(10 points): As a developer, I want the ability to add an object to an instance of my custom-built list class.</w:t>
+      </w:r>
+    </w:p>
+    <w:p>
+      <w:r>
+        <w:rPr>
+          <w:b/>
+          <w:strike/>
+        </w:rPr>
+        <w:t>Requirement 3.</w:t>
+      </w:r>
+      <w:r>
+        <w:t xml:space="preserve">  </w:t>
+      </w:r>
+      <w:r>
+        <w:t>(10 points): As a developer, I want the ability to remove an object from an instance of my custom-built list class.</w:t>
+      </w:r>
+    </w:p>
+    <w:p>
+      <w:r>
+        <w:rPr>
+          <w:b/>
+        </w:rPr>
+        <w:t>Requirement 4</w:t>
       </w:r>
       <w:r>
         <w:rPr>
@@ -56,94 +101,15 @@
         <w:t xml:space="preserve">  </w:t>
       </w:r>
       <w:r>
-        <w:t>(10 points): As a developer, I want to use a custom-built list class that stores its values in an array, so that I can store any data type in my collection.</w:t>
-      </w:r>
-    </w:p>
-    <w:p>
-      <w:r>
-        <w:rPr>
-          <w:b/>
-        </w:rPr>
-        <w:t xml:space="preserve">Requirement </w:t>
-      </w:r>
-      <w:r>
-        <w:rPr>
-          <w:b/>
-        </w:rPr>
-        <w:t>2</w:t>
-      </w:r>
-      <w:r>
-        <w:rPr>
-          <w:b/>
-        </w:rPr>
+        <w:t xml:space="preserve">(10 points): As a developer, I want the custom list class to be </w:t>
+      </w:r>
+      <w:proofErr w:type="spellStart"/>
+      <w:r>
+        <w:t>iterable</w:t>
+      </w:r>
+      <w:proofErr w:type="spellEnd"/>
+      <w:r>
         <w:t>.</w:t>
-      </w:r>
-      <w:r>
-        <w:t xml:space="preserve"> </w:t>
-      </w:r>
-      <w:r>
-        <w:t xml:space="preserve"> </w:t>
-      </w:r>
-      <w:r>
-        <w:t>(10 points): As a developer, I want the ability to add an object to an instance of my custom-built list class.</w:t>
-      </w:r>
-    </w:p>
-    <w:p>
-      <w:r>
-        <w:rPr>
-          <w:b/>
-        </w:rPr>
-        <w:t xml:space="preserve">Requirement </w:t>
-      </w:r>
-      <w:r>
-        <w:rPr>
-          <w:b/>
-        </w:rPr>
-        <w:t>3</w:t>
-      </w:r>
-      <w:r>
-        <w:rPr>
-          <w:b/>
-        </w:rPr>
-        <w:t>.</w:t>
-      </w:r>
-      <w:r>
-        <w:t xml:space="preserve"> </w:t>
-      </w:r>
-      <w:r>
-        <w:t xml:space="preserve"> </w:t>
-      </w:r>
-      <w:r>
-        <w:t>(10 points): As a developer, I want the ability to remove an object from an instance of my custom-built list class.</w:t>
-      </w:r>
-    </w:p>
-    <w:p>
-      <w:r>
-        <w:rPr>
-          <w:b/>
-        </w:rPr>
-        <w:t xml:space="preserve">Requirement </w:t>
-      </w:r>
-      <w:r>
-        <w:rPr>
-          <w:b/>
-        </w:rPr>
-        <w:t>4</w:t>
-      </w:r>
-      <w:r>
-        <w:rPr>
-          <w:b/>
-        </w:rPr>
-        <w:t>.</w:t>
-      </w:r>
-      <w:r>
-        <w:t xml:space="preserve"> </w:t>
-      </w:r>
-      <w:r>
-        <w:t xml:space="preserve"> </w:t>
-      </w:r>
-      <w:r>
-        <w:t>(10 points): As a developer, I want the custom list class to be iterable.</w:t>
       </w:r>
     </w:p>
     <w:p/>
@@ -157,10 +123,170 @@
         </w:r>
       </w:hyperlink>
       <w:r>
-        <w:t xml:space="preserve"> for 6, 7 , and 8.</w:t>
+        <w:t xml:space="preserve"> for 6, </w:t>
+      </w:r>
+      <w:proofErr w:type="gramStart"/>
+      <w:r>
+        <w:t>7 ,</w:t>
+      </w:r>
+      <w:proofErr w:type="gramEnd"/>
+      <w:r>
+        <w:t xml:space="preserve"> and 8.</w:t>
+      </w:r>
+    </w:p>
+    <w:p>
+      <w:r>
+        <w:rPr>
+          <w:b/>
+        </w:rPr>
+        <w:t>Requirement 5</w:t>
+      </w:r>
+      <w:r>
+        <w:rPr>
+          <w:b/>
+        </w:rPr>
+        <w:t>.</w:t>
+      </w:r>
+      <w:r>
+        <w:t xml:space="preserve">  </w:t>
+      </w:r>
+      <w:r>
+        <w:t xml:space="preserve">(10 points): As a developer, I want to be able to override the </w:t>
+      </w:r>
+      <w:proofErr w:type="spellStart"/>
+      <w:r>
+        <w:t>ToString</w:t>
+      </w:r>
+      <w:proofErr w:type="spellEnd"/>
+      <w:r>
+        <w:t xml:space="preserve"> method that converts the contents of the custom list to a string.</w:t>
+      </w:r>
+    </w:p>
+    <w:p>
+      <w:r>
+        <w:rPr>
+          <w:b/>
+        </w:rPr>
+        <w:t>Requirement 6</w:t>
+      </w:r>
+      <w:r>
+        <w:rPr>
+          <w:b/>
+        </w:rPr>
+        <w:t>.</w:t>
+      </w:r>
+      <w:r>
+        <w:t xml:space="preserve">  </w:t>
+      </w:r>
+      <w:r>
+        <w:t>(10 points): As a developer, I want to be able to overload the + operator, so that I can add two instances of the custom list class together.</w:t>
+      </w:r>
+    </w:p>
+    <w:p>
+      <w:r>
+        <w:rPr>
+          <w:b/>
+        </w:rPr>
+        <w:t>Requirement 7</w:t>
+      </w:r>
+      <w:r>
+        <w:rPr>
+          <w:b/>
+        </w:rPr>
+        <w:t>.</w:t>
+      </w:r>
+      <w:r>
+        <w:t xml:space="preserve">  </w:t>
+      </w:r>
+      <w:r>
+        <w:t>(10 points): As a developer, I want to be able to overload the – operator, so that I can subtract one instance of a custom list class from another insta</w:t>
       </w:r>
       <w:bookmarkStart w:id="0" w:name="_GoBack"/>
       <w:bookmarkEnd w:id="0"/>
+      <w:r>
+        <w:t>nce of a custom list class.</w:t>
+      </w:r>
+    </w:p>
+    <w:p>
+      <w:r>
+        <w:rPr>
+          <w:b/>
+          <w:strike/>
+        </w:rPr>
+        <w:t>Requirement 8.</w:t>
+      </w:r>
+      <w:r>
+        <w:t xml:space="preserve">  </w:t>
+      </w:r>
+      <w:r>
+        <w:t>(10 points): As a developer, I want a Count property implemented on the custom-built list class, so that I can get a count of the number of elements in my custom list class instance.</w:t>
+      </w:r>
+    </w:p>
+    <w:p>
+      <w:r>
+        <w:rPr>
+          <w:b/>
+        </w:rPr>
+        <w:t>Requirement 9</w:t>
+      </w:r>
+      <w:r>
+        <w:rPr>
+          <w:b/>
+        </w:rPr>
+        <w:t>.</w:t>
+      </w:r>
+      <w:r>
+        <w:t xml:space="preserve">  </w:t>
+      </w:r>
+      <w:r>
+        <w:t xml:space="preserve">(10 points): As a developer, I want the ability to </w:t>
+      </w:r>
+      <w:proofErr w:type="spellStart"/>
+      <w:r>
+        <w:t>Enumerable.Zip</w:t>
+      </w:r>
+      <w:proofErr w:type="spellEnd"/>
+      <w:r>
+        <w:t xml:space="preserve">() two custom list class instances together. </w:t>
+      </w:r>
+    </w:p>
+    <w:p>
+      <w:r>
+        <w:rPr>
+          <w:b/>
+          <w:strike/>
+        </w:rPr>
+        <w:t>Requirement 10.</w:t>
+      </w:r>
+      <w:r>
+        <w:t xml:space="preserve">  </w:t>
+      </w:r>
+      <w:r>
+        <w:t xml:space="preserve">(10 points): As a developer, I want to use C# best practices, SOLID design principles, and good naming conventions on the project. </w:t>
+      </w:r>
+    </w:p>
+    <w:p>
+      <w:r>
+        <w:rPr>
+          <w:b/>
+          <w:strike/>
+        </w:rPr>
+        <w:t>Requirement 11.</w:t>
+      </w:r>
+      <w:r>
+        <w:t xml:space="preserve">  </w:t>
+      </w:r>
+      <w:r>
+        <w:t xml:space="preserve">(20 points (2 points each)): As a developer, I want to create </w:t>
+      </w:r>
+      <w:proofErr w:type="gramStart"/>
+      <w:r>
+        <w:t>10 unit</w:t>
+      </w:r>
+      <w:proofErr w:type="gramEnd"/>
+      <w:r>
+        <w:t xml:space="preserve"> tests for my project, so that I can ensure the functionality is working properly.</w:t>
+      </w:r>
     </w:p>
     <w:p>
       <w:r>
@@ -173,7 +299,13 @@
         <w:rPr>
           <w:b/>
         </w:rPr>
-        <w:t>5</w:t>
+        <w:t xml:space="preserve">1 </w:t>
+      </w:r>
+      <w:r>
+        <w:rPr>
+          <w:b/>
+        </w:rPr>
+        <w:t>2</w:t>
       </w:r>
       <w:r>
         <w:rPr>
@@ -182,228 +314,18 @@
         <w:t>.</w:t>
       </w:r>
       <w:r>
-        <w:t xml:space="preserve"> </w:t>
-      </w:r>
-      <w:r>
-        <w:t xml:space="preserve"> </w:t>
-      </w:r>
-      <w:r>
-        <w:t>(10 points): As a developer, I want to be able to override the ToString method that converts the contents of the custom list to a string.</w:t>
-      </w:r>
-    </w:p>
-    <w:p>
-      <w:r>
-        <w:rPr>
-          <w:b/>
-        </w:rPr>
-        <w:t xml:space="preserve">Requirement </w:t>
-      </w:r>
-      <w:r>
-        <w:rPr>
-          <w:b/>
-        </w:rPr>
-        <w:t>6</w:t>
-      </w:r>
-      <w:r>
-        <w:rPr>
-          <w:b/>
-        </w:rPr>
-        <w:t>.</w:t>
-      </w:r>
-      <w:r>
-        <w:t xml:space="preserve"> </w:t>
-      </w:r>
-      <w:r>
-        <w:t xml:space="preserve"> </w:t>
-      </w:r>
-      <w:r>
-        <w:t>(10 points): As a developer, I want to be able to overload the + operator, so that I can add two instances of the custom list class together.</w:t>
-      </w:r>
-    </w:p>
-    <w:p>
-      <w:r>
-        <w:rPr>
-          <w:b/>
-        </w:rPr>
-        <w:t xml:space="preserve">Requirement </w:t>
-      </w:r>
-      <w:r>
-        <w:rPr>
-          <w:b/>
-        </w:rPr>
-        <w:t>7</w:t>
-      </w:r>
-      <w:r>
-        <w:rPr>
-          <w:b/>
-        </w:rPr>
-        <w:t>.</w:t>
-      </w:r>
-      <w:r>
-        <w:t xml:space="preserve"> </w:t>
-      </w:r>
-      <w:r>
-        <w:t xml:space="preserve"> </w:t>
-      </w:r>
-      <w:r>
-        <w:t>(10 points): As a developer, I want to be able to overload the – operator, so that I can subtract one instance of a custom list class from another instance of a custom list class.</w:t>
-      </w:r>
-    </w:p>
-    <w:p>
-      <w:r>
-        <w:rPr>
-          <w:b/>
-        </w:rPr>
-        <w:t xml:space="preserve">Requirement </w:t>
-      </w:r>
-      <w:r>
-        <w:rPr>
-          <w:b/>
-        </w:rPr>
-        <w:t>8</w:t>
-      </w:r>
-      <w:r>
-        <w:rPr>
-          <w:b/>
-        </w:rPr>
-        <w:t>.</w:t>
-      </w:r>
-      <w:r>
-        <w:t xml:space="preserve"> </w:t>
-      </w:r>
-      <w:r>
-        <w:t xml:space="preserve"> </w:t>
-      </w:r>
-      <w:r>
-        <w:t>(10 points): As a developer, I want a Count property implemented on the custom-built list class, so that I can get a count of the number of elements in my custom list class instance.</w:t>
-      </w:r>
-    </w:p>
-    <w:p>
-      <w:r>
-        <w:rPr>
-          <w:b/>
-        </w:rPr>
-        <w:t xml:space="preserve">Requirement </w:t>
-      </w:r>
-      <w:r>
-        <w:rPr>
-          <w:b/>
-        </w:rPr>
-        <w:t>9</w:t>
-      </w:r>
-      <w:r>
-        <w:rPr>
-          <w:b/>
-        </w:rPr>
-        <w:t>.</w:t>
-      </w:r>
-      <w:r>
-        <w:t xml:space="preserve"> </w:t>
-      </w:r>
-      <w:r>
-        <w:t xml:space="preserve"> </w:t>
-      </w:r>
-      <w:r>
-        <w:t xml:space="preserve">(10 points): As a developer, I want the ability to Enumerable.Zip() two custom list class instances together. </w:t>
-      </w:r>
-    </w:p>
-    <w:p>
-      <w:r>
-        <w:rPr>
-          <w:b/>
-        </w:rPr>
-        <w:t xml:space="preserve">Requirement </w:t>
-      </w:r>
-      <w:r>
-        <w:rPr>
-          <w:b/>
-        </w:rPr>
-        <w:t>1</w:t>
-      </w:r>
-      <w:r>
-        <w:rPr>
-          <w:b/>
-        </w:rPr>
-        <w:t>0</w:t>
-      </w:r>
-      <w:r>
-        <w:rPr>
-          <w:b/>
-        </w:rPr>
-        <w:t>.</w:t>
-      </w:r>
-      <w:r>
-        <w:t xml:space="preserve"> </w:t>
-      </w:r>
-      <w:r>
-        <w:t xml:space="preserve"> </w:t>
-      </w:r>
-      <w:r>
-        <w:t xml:space="preserve">(10 points): As a developer, I want to use C# best practices, SOLID design principles, and good naming conventions on the project. </w:t>
-      </w:r>
-    </w:p>
-    <w:p>
-      <w:r>
-        <w:rPr>
-          <w:b/>
-        </w:rPr>
-        <w:t xml:space="preserve">Requirement </w:t>
-      </w:r>
-      <w:r>
-        <w:rPr>
-          <w:b/>
-        </w:rPr>
-        <w:t>11</w:t>
-      </w:r>
-      <w:r>
-        <w:rPr>
-          <w:b/>
-        </w:rPr>
-        <w:t>.</w:t>
-      </w:r>
-      <w:r>
-        <w:t xml:space="preserve"> </w:t>
-      </w:r>
-      <w:r>
-        <w:t xml:space="preserve"> </w:t>
-      </w:r>
-      <w:r>
-        <w:t>(20 points (2 points each)): As a developer, I want to create 10 unit tests for my project, so that I can ensure the functionality is working properly.</w:t>
-      </w:r>
-    </w:p>
-    <w:p>
-      <w:r>
-        <w:rPr>
-          <w:b/>
-        </w:rPr>
-        <w:t xml:space="preserve">Requirement </w:t>
-      </w:r>
-      <w:r>
-        <w:rPr>
-          <w:b/>
-        </w:rPr>
-        <w:t xml:space="preserve">1 </w:t>
-      </w:r>
-      <w:r>
-        <w:rPr>
-          <w:b/>
-        </w:rPr>
-        <w:t>2</w:t>
-      </w:r>
-      <w:r>
-        <w:rPr>
-          <w:b/>
-        </w:rPr>
-        <w:t>.</w:t>
-      </w:r>
-      <w:r>
-        <w:t xml:space="preserve"> </w:t>
-      </w:r>
-      <w:r>
-        <w:t xml:space="preserve"> </w:t>
-      </w:r>
-      <w:r>
-        <w:t>(Bonus 5 points): As a developer, I want the ability to sort an instance of my custom-built list class. To be eligible for the bonus points, you may not use Array.Sort() that is already built in and you must tell us what sorting algorithm you used.</w:t>
+        <w:t xml:space="preserve">  </w:t>
+      </w:r>
+      <w:r>
+        <w:t xml:space="preserve">(Bonus 5 points): As a developer, I want the ability to sort an instance of my custom-built list class. To be eligible for the bonus points, you may not use </w:t>
+      </w:r>
+      <w:proofErr w:type="spellStart"/>
+      <w:r>
+        <w:t>Array.Sort</w:t>
+      </w:r>
+      <w:proofErr w:type="spellEnd"/>
+      <w:r>
+        <w:t>() that is already built in and you must tell us what sorting algorithm you used.</w:t>
       </w:r>
     </w:p>
     <w:p/>
@@ -429,7 +351,7 @@
 </file>
 
 <file path=word/styles.xml><?xml version="1.0" encoding="utf-8"?>
-<w:styles xmlns:mc="http://schemas.openxmlformats.org/markup-compatibility/2006" xmlns:r="http://schemas.openxmlformats.org/officeDocument/2006/relationships" xmlns:w="http://schemas.openxmlformats.org/wordprocessingml/2006/main" xmlns:w14="http://schemas.microsoft.com/office/word/2010/wordml" xmlns:w15="http://schemas.microsoft.com/office/word/2012/wordml" xmlns:w16se="http://schemas.microsoft.com/office/word/2015/wordml/symex" mc:Ignorable="w14 w15 w16se">
+<w:styles xmlns:mc="http://schemas.openxmlformats.org/markup-compatibility/2006" xmlns:r="http://schemas.openxmlformats.org/officeDocument/2006/relationships" xmlns:w="http://schemas.openxmlformats.org/wordprocessingml/2006/main" xmlns:w14="http://schemas.microsoft.com/office/word/2010/wordml" xmlns:w15="http://schemas.microsoft.com/office/word/2012/wordml" xmlns:w16cid="http://schemas.microsoft.com/office/word/2016/wordml/cid" xmlns:w16se="http://schemas.microsoft.com/office/word/2015/wordml/symex" mc:Ignorable="w14 w15 w16se w16cid">
   <w:docDefaults>
     <w:rPrDefault>
       <w:rPr>
@@ -445,7 +367,7 @@
       </w:pPr>
     </w:pPrDefault>
   </w:docDefaults>
-  <w:latentStyles w:defLockedState="0" w:defUIPriority="99" w:defSemiHidden="0" w:defUnhideWhenUsed="0" w:defQFormat="0" w:count="374">
+  <w:latentStyles w:defLockedState="0" w:defUIPriority="99" w:defSemiHidden="0" w:defUnhideWhenUsed="0" w:defQFormat="0" w:count="375">
     <w:lsdException w:name="Normal" w:uiPriority="0" w:qFormat="1"/>
     <w:lsdException w:name="heading 1" w:uiPriority="9" w:qFormat="1"/>
     <w:lsdException w:name="heading 2" w:semiHidden="1" w:uiPriority="9" w:unhideWhenUsed="1" w:qFormat="1"/>
@@ -551,7 +473,6 @@
     <w:lsdException w:name="HTML Sample" w:semiHidden="1" w:unhideWhenUsed="1"/>
     <w:lsdException w:name="HTML Typewriter" w:semiHidden="1" w:unhideWhenUsed="1"/>
     <w:lsdException w:name="HTML Variable" w:semiHidden="1" w:unhideWhenUsed="1"/>
-    <w:lsdException w:name="Normal Table" w:semiHidden="1" w:unhideWhenUsed="1"/>
     <w:lsdException w:name="annotation subject" w:semiHidden="1" w:unhideWhenUsed="1"/>
     <w:lsdException w:name="No List" w:semiHidden="1" w:unhideWhenUsed="1"/>
     <w:lsdException w:name="Outline List 1" w:semiHidden="1" w:unhideWhenUsed="1"/>
@@ -598,10 +519,8 @@
     <w:lsdException w:name="Table Subtle 2" w:semiHidden="1" w:unhideWhenUsed="1"/>
     <w:lsdException w:name="Table Web 1" w:semiHidden="1" w:unhideWhenUsed="1"/>
     <w:lsdException w:name="Table Web 2" w:semiHidden="1" w:unhideWhenUsed="1"/>
-    <w:lsdException w:name="Table Web 3" w:semiHidden="1" w:unhideWhenUsed="1"/>
     <w:lsdException w:name="Balloon Text" w:semiHidden="1" w:unhideWhenUsed="1"/>
     <w:lsdException w:name="Table Grid" w:uiPriority="39"/>
-    <w:lsdException w:name="Table Theme" w:semiHidden="1" w:unhideWhenUsed="1"/>
     <w:lsdException w:name="Placeholder Text" w:semiHidden="1"/>
     <w:lsdException w:name="No Spacing" w:uiPriority="1" w:qFormat="1"/>
     <w:lsdException w:name="Light Shading" w:uiPriority="60"/>
@@ -820,6 +739,7 @@
     <w:lsdException w:name="Mention" w:semiHidden="1" w:unhideWhenUsed="1"/>
     <w:lsdException w:name="Smart Hyperlink" w:semiHidden="1" w:unhideWhenUsed="1"/>
     <w:lsdException w:name="Hashtag" w:semiHidden="1" w:unhideWhenUsed="1"/>
+    <w:lsdException w:name="Unresolved Mention" w:semiHidden="1" w:unhideWhenUsed="1"/>
   </w:latentStyles>
   <w:style w:type="paragraph" w:default="1" w:styleId="Normal">
     <w:name w:val="Normal"/>
@@ -1166,7 +1086,7 @@
 </file>
 
 <file path=customXml/itemProps1.xml><?xml version="1.0" encoding="utf-8"?>
-<ds:datastoreItem xmlns:ds="http://schemas.openxmlformats.org/officeDocument/2006/customXml" ds:itemID="{F8FF0D66-AAF7-42F6-9DA1-1DB7F8898AEB}">
+<ds:datastoreItem xmlns:ds="http://schemas.openxmlformats.org/officeDocument/2006/customXml" ds:itemID="{5E2E87DF-BE8E-487D-A36C-F5DA56C019BC}">
   <ds:schemaRefs>
     <ds:schemaRef ds:uri="http://schemas.openxmlformats.org/officeDocument/2006/bibliography"/>
   </ds:schemaRefs>

</xml_diff>

<commit_message>
toString override method and test added
</commit_message>
<xml_diff>
--- a/Custom List Class Project - Planning.docx
+++ b/Custom List Class Project - Planning.docx
@@ -88,14 +88,9 @@
       <w:r>
         <w:rPr>
           <w:b/>
-        </w:rPr>
-        <w:t>Requirement 4</w:t>
-      </w:r>
-      <w:r>
-        <w:rPr>
-          <w:b/>
-        </w:rPr>
-        <w:t>.</w:t>
+          <w:strike/>
+        </w:rPr>
+        <w:t>Requirement 4.</w:t>
       </w:r>
       <w:r>
         <w:t xml:space="preserve">  </w:t>
@@ -138,8 +133,76 @@
       <w:r>
         <w:rPr>
           <w:b/>
-        </w:rPr>
-        <w:t>Requirement 5</w:t>
+          <w:strike/>
+        </w:rPr>
+        <w:t>Requirement 5.</w:t>
+      </w:r>
+      <w:r>
+        <w:t xml:space="preserve">  </w:t>
+      </w:r>
+      <w:r>
+        <w:t xml:space="preserve">(10 points): As a developer, I want to be able to override the </w:t>
+      </w:r>
+      <w:proofErr w:type="spellStart"/>
+      <w:r>
+        <w:t>ToString</w:t>
+      </w:r>
+      <w:proofErr w:type="spellEnd"/>
+      <w:r>
+        <w:t xml:space="preserve"> method that converts the contents of the custom list to a string.</w:t>
+      </w:r>
+    </w:p>
+    <w:p>
+      <w:r>
+        <w:rPr>
+          <w:b/>
+          <w:strike/>
+        </w:rPr>
+        <w:t>Requirement 6.</w:t>
+      </w:r>
+      <w:r>
+        <w:t xml:space="preserve">  </w:t>
+      </w:r>
+      <w:r>
+        <w:t>(10 points): As a developer, I want to be able to overload the + operator, so that I can add two instances of the custom list class together.</w:t>
+      </w:r>
+    </w:p>
+    <w:p>
+      <w:r>
+        <w:rPr>
+          <w:b/>
+          <w:strike/>
+        </w:rPr>
+        <w:t>Requirement 7.</w:t>
+      </w:r>
+      <w:r>
+        <w:t xml:space="preserve">  </w:t>
+      </w:r>
+      <w:r>
+        <w:t>(10 points): As a developer, I want to be able to overload the – operator, so that I can subtract one instance of a custom list class from another instance of a custom list class.</w:t>
+      </w:r>
+    </w:p>
+    <w:p>
+      <w:r>
+        <w:rPr>
+          <w:b/>
+          <w:strike/>
+        </w:rPr>
+        <w:t>Requirement 8.</w:t>
+      </w:r>
+      <w:r>
+        <w:t xml:space="preserve">  </w:t>
+      </w:r>
+      <w:r>
+        <w:t>(10 points): As a developer, I want a Count property implemented on the custom-built list class, so that I can get a count of the number of elements in my custom list class instance.</w:t>
+      </w:r>
+    </w:p>
+    <w:p>
+      <w:r>
+        <w:rPr>
+          <w:b/>
+        </w:rPr>
+        <w:t>Requirement 9</w:t>
       </w:r>
       <w:r>
         <w:rPr>
@@ -151,95 +214,12 @@
         <w:t xml:space="preserve">  </w:t>
       </w:r>
       <w:r>
-        <w:t xml:space="preserve">(10 points): As a developer, I want to be able to override the </w:t>
-      </w:r>
-      <w:proofErr w:type="spellStart"/>
-      <w:r>
-        <w:t>ToString</w:t>
-      </w:r>
-      <w:proofErr w:type="spellEnd"/>
-      <w:r>
-        <w:t xml:space="preserve"> method that converts the contents of the custom list to a string.</w:t>
-      </w:r>
-    </w:p>
-    <w:p>
-      <w:r>
-        <w:rPr>
-          <w:b/>
-        </w:rPr>
-        <w:t>Requirement 6</w:t>
-      </w:r>
-      <w:r>
-        <w:rPr>
-          <w:b/>
-        </w:rPr>
-        <w:t>.</w:t>
-      </w:r>
-      <w:r>
-        <w:t xml:space="preserve">  </w:t>
-      </w:r>
-      <w:r>
-        <w:t>(10 points): As a developer, I want to be able to overload the + operator, so that I can add two instances of the custom list class together.</w:t>
-      </w:r>
-    </w:p>
-    <w:p>
-      <w:r>
-        <w:rPr>
-          <w:b/>
-        </w:rPr>
-        <w:t>Requirement 7</w:t>
-      </w:r>
-      <w:r>
-        <w:rPr>
-          <w:b/>
-        </w:rPr>
-        <w:t>.</w:t>
-      </w:r>
-      <w:r>
-        <w:t xml:space="preserve">  </w:t>
-      </w:r>
-      <w:r>
-        <w:t>(10 points): As a developer, I want to be able to overload the – operator, so that I can subtract one instance of a custom list class from another insta</w:t>
+        <w:t>(10 points): As a developer, I want th</w:t>
       </w:r>
       <w:bookmarkStart w:id="0" w:name="_GoBack"/>
       <w:bookmarkEnd w:id="0"/>
       <w:r>
-        <w:t>nce of a custom list class.</w:t>
-      </w:r>
-    </w:p>
-    <w:p>
-      <w:r>
-        <w:rPr>
-          <w:b/>
-          <w:strike/>
-        </w:rPr>
-        <w:t>Requirement 8.</w:t>
-      </w:r>
-      <w:r>
-        <w:t xml:space="preserve">  </w:t>
-      </w:r>
-      <w:r>
-        <w:t>(10 points): As a developer, I want a Count property implemented on the custom-built list class, so that I can get a count of the number of elements in my custom list class instance.</w:t>
-      </w:r>
-    </w:p>
-    <w:p>
-      <w:r>
-        <w:rPr>
-          <w:b/>
-        </w:rPr>
-        <w:t>Requirement 9</w:t>
-      </w:r>
-      <w:r>
-        <w:rPr>
-          <w:b/>
-        </w:rPr>
-        <w:t>.</w:t>
-      </w:r>
-      <w:r>
-        <w:t xml:space="preserve">  </w:t>
-      </w:r>
-      <w:r>
-        <w:t xml:space="preserve">(10 points): As a developer, I want the ability to </w:t>
+        <w:t xml:space="preserve">e ability to </w:t>
       </w:r>
       <w:proofErr w:type="spellStart"/>
       <w:r>
@@ -473,6 +453,7 @@
     <w:lsdException w:name="HTML Sample" w:semiHidden="1" w:unhideWhenUsed="1"/>
     <w:lsdException w:name="HTML Typewriter" w:semiHidden="1" w:unhideWhenUsed="1"/>
     <w:lsdException w:name="HTML Variable" w:semiHidden="1" w:unhideWhenUsed="1"/>
+    <w:lsdException w:name="Normal Table" w:semiHidden="1" w:unhideWhenUsed="1"/>
     <w:lsdException w:name="annotation subject" w:semiHidden="1" w:unhideWhenUsed="1"/>
     <w:lsdException w:name="No List" w:semiHidden="1" w:unhideWhenUsed="1"/>
     <w:lsdException w:name="Outline List 1" w:semiHidden="1" w:unhideWhenUsed="1"/>
@@ -519,8 +500,10 @@
     <w:lsdException w:name="Table Subtle 2" w:semiHidden="1" w:unhideWhenUsed="1"/>
     <w:lsdException w:name="Table Web 1" w:semiHidden="1" w:unhideWhenUsed="1"/>
     <w:lsdException w:name="Table Web 2" w:semiHidden="1" w:unhideWhenUsed="1"/>
+    <w:lsdException w:name="Table Web 3" w:semiHidden="1" w:unhideWhenUsed="1"/>
     <w:lsdException w:name="Balloon Text" w:semiHidden="1" w:unhideWhenUsed="1"/>
     <w:lsdException w:name="Table Grid" w:uiPriority="39"/>
+    <w:lsdException w:name="Table Theme" w:semiHidden="1" w:unhideWhenUsed="1"/>
     <w:lsdException w:name="Placeholder Text" w:semiHidden="1"/>
     <w:lsdException w:name="No Spacing" w:uiPriority="1" w:qFormat="1"/>
     <w:lsdException w:name="Light Shading" w:uiPriority="60"/>
@@ -1086,7 +1069,7 @@
 </file>
 
 <file path=customXml/itemProps1.xml><?xml version="1.0" encoding="utf-8"?>
-<ds:datastoreItem xmlns:ds="http://schemas.openxmlformats.org/officeDocument/2006/customXml" ds:itemID="{5E2E87DF-BE8E-487D-A36C-F5DA56C019BC}">
+<ds:datastoreItem xmlns:ds="http://schemas.openxmlformats.org/officeDocument/2006/customXml" ds:itemID="{C765FBE4-3606-47A8-868E-6D2AC6A39C4E}">
   <ds:schemaRefs>
     <ds:schemaRef ds:uri="http://schemas.openxmlformats.org/officeDocument/2006/bibliography"/>
   </ds:schemaRefs>

</xml_diff>

<commit_message>
zip test and feature added
</commit_message>
<xml_diff>
--- a/Custom List Class Project - Planning.docx
+++ b/Custom List Class Project - Planning.docx
@@ -201,6 +201,7 @@
       <w:r>
         <w:rPr>
           <w:b/>
+          <w:strike/>
         </w:rPr>
         <w:t>Requirement 9</w:t>
       </w:r>
@@ -214,99 +215,96 @@
         <w:t xml:space="preserve">  </w:t>
       </w:r>
       <w:r>
-        <w:t>(10 points): As a developer, I want th</w:t>
+        <w:t xml:space="preserve">(10 points): As a developer, I want the ability to </w:t>
+      </w:r>
+      <w:proofErr w:type="spellStart"/>
+      <w:r>
+        <w:t>Enumerable.Zip</w:t>
+      </w:r>
+      <w:proofErr w:type="spellEnd"/>
+      <w:r>
+        <w:t xml:space="preserve">() two custom list class instances together. </w:t>
+      </w:r>
+    </w:p>
+    <w:p>
+      <w:r>
+        <w:rPr>
+          <w:b/>
+          <w:strike/>
+        </w:rPr>
+        <w:t>Requirement 10.</w:t>
+      </w:r>
+      <w:r>
+        <w:t xml:space="preserve">  </w:t>
+      </w:r>
+      <w:r>
+        <w:t xml:space="preserve">(10 points): As a developer, I want to use C# best practices, SOLID design principles, and good naming conventions on the project. </w:t>
+      </w:r>
+    </w:p>
+    <w:p>
+      <w:r>
+        <w:rPr>
+          <w:b/>
+          <w:strike/>
+        </w:rPr>
+        <w:t>Requirement 11.</w:t>
+      </w:r>
+      <w:r>
+        <w:t xml:space="preserve">  </w:t>
+      </w:r>
+      <w:r>
+        <w:t xml:space="preserve">(20 points (2 points each)): As a developer, I want to create </w:t>
+      </w:r>
+      <w:proofErr w:type="gramStart"/>
+      <w:r>
+        <w:t>10 unit</w:t>
+      </w:r>
+      <w:proofErr w:type="gramEnd"/>
+      <w:r>
+        <w:t xml:space="preserve"> tests for my project, so that I can ensure the functionality is working properly.</w:t>
+      </w:r>
+    </w:p>
+    <w:p>
+      <w:r>
+        <w:rPr>
+          <w:b/>
+        </w:rPr>
+        <w:t xml:space="preserve">Requirement </w:t>
+      </w:r>
+      <w:r>
+        <w:rPr>
+          <w:b/>
+        </w:rPr>
+        <w:t xml:space="preserve">1 </w:t>
+      </w:r>
+      <w:r>
+        <w:rPr>
+          <w:b/>
+        </w:rPr>
+        <w:t>2</w:t>
+      </w:r>
+      <w:r>
+        <w:rPr>
+          <w:b/>
+        </w:rPr>
+        <w:t>.</w:t>
+      </w:r>
+      <w:r>
+        <w:t xml:space="preserve">  </w:t>
+      </w:r>
+      <w:r>
+        <w:t xml:space="preserve">(Bonus 5 points): As a developer, I want the ability to sort an instance of my custom-built list class. To be eligible for the bonus points, you may not use </w:t>
+      </w:r>
+      <w:proofErr w:type="spellStart"/>
+      <w:r>
+        <w:t>Array.Sort</w:t>
+      </w:r>
+      <w:proofErr w:type="spellEnd"/>
+      <w:r>
+        <w:t>() that is already built in and you must tell us what sorting algorithm you used.</w:t>
       </w:r>
       <w:bookmarkStart w:id="0" w:name="_GoBack"/>
       <w:bookmarkEnd w:id="0"/>
-      <w:r>
-        <w:t xml:space="preserve">e ability to </w:t>
-      </w:r>
-      <w:proofErr w:type="spellStart"/>
-      <w:r>
-        <w:t>Enumerable.Zip</w:t>
-      </w:r>
-      <w:proofErr w:type="spellEnd"/>
-      <w:r>
-        <w:t xml:space="preserve">() two custom list class instances together. </w:t>
-      </w:r>
-    </w:p>
-    <w:p>
-      <w:r>
-        <w:rPr>
-          <w:b/>
-          <w:strike/>
-        </w:rPr>
-        <w:t>Requirement 10.</w:t>
-      </w:r>
-      <w:r>
-        <w:t xml:space="preserve">  </w:t>
-      </w:r>
-      <w:r>
-        <w:t xml:space="preserve">(10 points): As a developer, I want to use C# best practices, SOLID design principles, and good naming conventions on the project. </w:t>
-      </w:r>
-    </w:p>
-    <w:p>
-      <w:r>
-        <w:rPr>
-          <w:b/>
-          <w:strike/>
-        </w:rPr>
-        <w:t>Requirement 11.</w:t>
-      </w:r>
-      <w:r>
-        <w:t xml:space="preserve">  </w:t>
-      </w:r>
-      <w:r>
-        <w:t xml:space="preserve">(20 points (2 points each)): As a developer, I want to create </w:t>
-      </w:r>
-      <w:proofErr w:type="gramStart"/>
-      <w:r>
-        <w:t>10 unit</w:t>
-      </w:r>
-      <w:proofErr w:type="gramEnd"/>
-      <w:r>
-        <w:t xml:space="preserve"> tests for my project, so that I can ensure the functionality is working properly.</w:t>
-      </w:r>
-    </w:p>
-    <w:p>
-      <w:r>
-        <w:rPr>
-          <w:b/>
-        </w:rPr>
-        <w:t xml:space="preserve">Requirement </w:t>
-      </w:r>
-      <w:r>
-        <w:rPr>
-          <w:b/>
-        </w:rPr>
-        <w:t xml:space="preserve">1 </w:t>
-      </w:r>
-      <w:r>
-        <w:rPr>
-          <w:b/>
-        </w:rPr>
-        <w:t>2</w:t>
-      </w:r>
-      <w:r>
-        <w:rPr>
-          <w:b/>
-        </w:rPr>
-        <w:t>.</w:t>
-      </w:r>
-      <w:r>
-        <w:t xml:space="preserve">  </w:t>
-      </w:r>
-      <w:r>
-        <w:t xml:space="preserve">(Bonus 5 points): As a developer, I want the ability to sort an instance of my custom-built list class. To be eligible for the bonus points, you may not use </w:t>
-      </w:r>
-      <w:proofErr w:type="spellStart"/>
-      <w:r>
-        <w:t>Array.Sort</w:t>
-      </w:r>
-      <w:proofErr w:type="spellEnd"/>
-      <w:r>
-        <w:t>() that is already built in and you must tell us what sorting algorithm you used.</w:t>
-      </w:r>
     </w:p>
     <w:p/>
     <w:p/>
@@ -1069,7 +1067,7 @@
 </file>
 
 <file path=customXml/itemProps1.xml><?xml version="1.0" encoding="utf-8"?>
-<ds:datastoreItem xmlns:ds="http://schemas.openxmlformats.org/officeDocument/2006/customXml" ds:itemID="{C765FBE4-3606-47A8-868E-6D2AC6A39C4E}">
+<ds:datastoreItem xmlns:ds="http://schemas.openxmlformats.org/officeDocument/2006/customXml" ds:itemID="{6E648E37-CE75-4A08-A514-89B3B990F016}">
   <ds:schemaRefs>
     <ds:schemaRef ds:uri="http://schemas.openxmlformats.org/officeDocument/2006/bibliography"/>
   </ds:schemaRefs>

</xml_diff>